<commit_message>
Updated consent test case to include responses propagated down the hierarchy.
SVN-Revision: 25598
</commit_message>
<xml_diff>
--- a/TestCases/Manual/9568_CONSENT_Part_Reponse_Reset_Discard_Options.docx
+++ b/TestCases/Manual/9568_CONSENT_Part_Reponse_Reset_Discard_Options.docx
@@ -178,37 +178,12 @@
           <w:sz w:val="20"/>
         </w:rPr>
       </w:pPr>
-      <w:proofErr w:type="spellStart"/>
-      <w:r>
-        <w:rPr>
-          <w:rFonts w:ascii="Verdana" w:hAnsi="Verdana"/>
-          <w:sz w:val="20"/>
-        </w:rPr>
-        <w:t>MySQL</w:t>
-      </w:r>
-      <w:proofErr w:type="spellEnd"/>
-      <w:r>
-        <w:rPr>
-          <w:rFonts w:ascii="Verdana" w:hAnsi="Verdana"/>
-          <w:sz w:val="20"/>
-        </w:rPr>
-        <w:t>: https://ncisvn.nci.nih.gov/svn/catissue_persistent/caTissue Database Dump/v2.0/</w:t>
-      </w:r>
-      <w:proofErr w:type="spellStart"/>
-      <w:r>
-        <w:rPr>
-          <w:rFonts w:ascii="Verdana" w:hAnsi="Verdana"/>
-          <w:sz w:val="20"/>
-        </w:rPr>
-        <w:t>MySQL</w:t>
-      </w:r>
-      <w:proofErr w:type="spellEnd"/>
-      <w:r>
-        <w:rPr>
-          <w:rFonts w:ascii="Verdana" w:hAnsi="Verdana"/>
-          <w:sz w:val="20"/>
-        </w:rPr>
-        <w:t xml:space="preserve"> and deploy application.</w:t>
+      <w:r>
+        <w:rPr>
+          <w:rFonts w:ascii="Verdana" w:hAnsi="Verdana"/>
+          <w:sz w:val="20"/>
+        </w:rPr>
+        <w:t>MySQL: https://ncisvn.nci.nih.gov/svn/catissue_persistent/caTissue Database Dump/v2.0/MySQL and deploy application.</w:t>
       </w:r>
     </w:p>
     <w:p>
@@ -2346,25 +2321,7 @@
           <w:sz w:val="20"/>
           <w:szCs w:val="20"/>
         </w:rPr>
-        <w:t>option sets the response as it is across the hierarchy. Hence resetting a response will navigate that/those specific response/</w:t>
-      </w:r>
-      <w:proofErr w:type="gramStart"/>
-      <w:r>
-        <w:rPr>
-          <w:rFonts w:ascii="Verdana" w:hAnsi="Verdana"/>
-          <w:sz w:val="20"/>
-          <w:szCs w:val="20"/>
-        </w:rPr>
-        <w:t>responses  across</w:t>
-      </w:r>
-      <w:proofErr w:type="gramEnd"/>
-      <w:r>
-        <w:rPr>
-          <w:rFonts w:ascii="Verdana" w:hAnsi="Verdana"/>
-          <w:sz w:val="20"/>
-          <w:szCs w:val="20"/>
-        </w:rPr>
-        <w:t xml:space="preserve"> the specimen collection group/specimen</w:t>
+        <w:t>option sets the response as it is across the hierarchy. Hence resetting a response will navigate that/those specific response/responses  across the specimen collection group/specimen</w:t>
       </w:r>
     </w:p>
     <w:p>
@@ -2417,7 +2374,33 @@
           <w:sz w:val="20"/>
           <w:szCs w:val="20"/>
         </w:rPr>
-        <w:t xml:space="preserve">11) Following should be the consent response post </w:t>
+        <w:t xml:space="preserve">11) </w:t>
+      </w:r>
+      <w:r>
+        <w:rPr>
+          <w:rFonts w:ascii="Verdana" w:hAnsi="Verdana"/>
+          <w:sz w:val="20"/>
+          <w:szCs w:val="20"/>
+        </w:rPr>
+        <w:t>Consent response is propagated down the hierarchy from Participant to Specimen Collection Group and Specimen.</w:t>
+      </w:r>
+    </w:p>
+    <w:p>
+      <w:pPr>
+        <w:spacing w:after="0"/>
+        <w:rPr>
+          <w:rFonts w:ascii="Verdana" w:hAnsi="Verdana"/>
+          <w:sz w:val="20"/>
+          <w:szCs w:val="20"/>
+        </w:rPr>
+      </w:pPr>
+      <w:r>
+        <w:rPr>
+          <w:rFonts w:ascii="Verdana" w:hAnsi="Verdana"/>
+          <w:sz w:val="20"/>
+          <w:szCs w:val="20"/>
+        </w:rPr>
+        <w:t xml:space="preserve">Following should be the consent response post </w:t>
       </w:r>
       <w:r>
         <w:rPr>
@@ -2480,6 +2463,7 @@
                 <w:sz w:val="20"/>
                 <w:szCs w:val="20"/>
               </w:rPr>
+              <w:lastRenderedPageBreak/>
               <w:t>#</w:t>
             </w:r>
           </w:p>
@@ -2576,7 +2560,6 @@
                 <w:sz w:val="20"/>
                 <w:szCs w:val="20"/>
               </w:rPr>
-              <w:lastRenderedPageBreak/>
               <w:t>1</w:t>
             </w:r>
           </w:p>
@@ -2987,23 +2970,13 @@
           <w:szCs w:val="20"/>
         </w:rPr>
       </w:pPr>
-      <w:proofErr w:type="gramStart"/>
-      <w:r>
-        <w:rPr>
-          <w:rFonts w:ascii="Verdana" w:hAnsi="Verdana"/>
-          <w:sz w:val="20"/>
-          <w:szCs w:val="20"/>
-        </w:rPr>
-        <w:t>“ Specimen</w:t>
-      </w:r>
-      <w:proofErr w:type="gramEnd"/>
-      <w:r>
-        <w:rPr>
-          <w:rFonts w:ascii="Verdana" w:hAnsi="Verdana"/>
-          <w:sz w:val="20"/>
-          <w:szCs w:val="20"/>
-        </w:rPr>
-        <w:t xml:space="preserve"> Collection Group successfully updated.” </w:t>
+      <w:r>
+        <w:rPr>
+          <w:rFonts w:ascii="Verdana" w:hAnsi="Verdana"/>
+          <w:sz w:val="20"/>
+          <w:szCs w:val="20"/>
+        </w:rPr>
+        <w:t xml:space="preserve">“ Specimen Collection Group successfully updated.” </w:t>
       </w:r>
     </w:p>
     <w:p>
@@ -3062,25 +3035,7 @@
           <w:sz w:val="20"/>
           <w:szCs w:val="20"/>
         </w:rPr>
-        <w:t xml:space="preserve">should actually discard/dispose </w:t>
-      </w:r>
-      <w:proofErr w:type="spellStart"/>
-      <w:r>
-        <w:rPr>
-          <w:rFonts w:ascii="Verdana" w:hAnsi="Verdana"/>
-          <w:sz w:val="20"/>
-          <w:szCs w:val="20"/>
-        </w:rPr>
-        <w:t>off</w:t>
-      </w:r>
-      <w:proofErr w:type="spellEnd"/>
-      <w:r>
-        <w:rPr>
-          <w:rFonts w:ascii="Verdana" w:hAnsi="Verdana"/>
-          <w:sz w:val="20"/>
-          <w:szCs w:val="20"/>
-        </w:rPr>
-        <w:t xml:space="preserve"> the parent specimen/child specimen /specimen collection group where ever used. This discarding should depend on where the option is used if on Specimen Collection Group all the parent and child specimen should be discarded. And if used at the parent specimen with child den parent as well as the child should get discarded.</w:t>
+        <w:t>should actually discard/dispose off the parent specimen/child specimen /specimen collection group where ever used. This discarding should depend on where the option is used if on Specimen Collection Group all the parent and child specimen should be discarded. And if used at the parent specimen with child den parent as well as the child should get discarded.</w:t>
       </w:r>
     </w:p>
     <w:p>
@@ -3343,25 +3298,7 @@
           <w:sz w:val="20"/>
           <w:szCs w:val="20"/>
         </w:rPr>
-        <w:t xml:space="preserve">” should actually discard/dispose </w:t>
-      </w:r>
-      <w:proofErr w:type="spellStart"/>
-      <w:r>
-        <w:rPr>
-          <w:rFonts w:ascii="Verdana" w:hAnsi="Verdana"/>
-          <w:sz w:val="20"/>
-          <w:szCs w:val="20"/>
-        </w:rPr>
-        <w:t>off</w:t>
-      </w:r>
-      <w:proofErr w:type="spellEnd"/>
-      <w:r>
-        <w:rPr>
-          <w:rFonts w:ascii="Verdana" w:hAnsi="Verdana"/>
-          <w:sz w:val="20"/>
-          <w:szCs w:val="20"/>
-        </w:rPr>
-        <w:t xml:space="preserve"> the parent specimen/child specimen /specimen collection group where ever used. This discarding should depend on where the option is used if on Specimen Collection Group all the parent and child specimen should be discarded. And if used at the parent specimen with child den parent as well as the child should get discarded.</w:t>
+        <w:t>” should actually discard/dispose off the parent specimen/child specimen /specimen collection group where ever used. This discarding should depend on where the option is used if on Specimen Collection Group all the parent and child specimen should be discarded. And if used at the parent specimen with child den parent as well as the child should get discarded.</w:t>
       </w:r>
     </w:p>
     <w:p>
@@ -3475,25 +3412,6 @@
           <w:szCs w:val="20"/>
         </w:rPr>
       </w:pPr>
-      <w:proofErr w:type="gramStart"/>
-      <w:r>
-        <w:rPr>
-          <w:rFonts w:ascii="Verdana" w:hAnsi="Verdana"/>
-          <w:sz w:val="20"/>
-          <w:szCs w:val="20"/>
-        </w:rPr>
-        <w:t>1)In</w:t>
-      </w:r>
-      <w:proofErr w:type="gramEnd"/>
-      <w:r>
-        <w:rPr>
-          <w:rFonts w:ascii="Verdana" w:hAnsi="Verdana"/>
-          <w:sz w:val="20"/>
-          <w:szCs w:val="20"/>
-        </w:rPr>
-        <w:t xml:space="preserve"> CATISSUE_AUDIT_EVENT table new record should be entered with IP address equal to the IP address of the machine from which the action was performed and </w:t>
-      </w:r>
-      <w:proofErr w:type="spellStart"/>
       <w:r>
         <w:rPr>
           <w:rFonts w:ascii="Verdana" w:hAnsi="Verdana"/>
@@ -3501,34 +3419,7 @@
           <w:szCs w:val="20"/>
         </w:rPr>
         <w:lastRenderedPageBreak/>
-        <w:t>Event_Timepstamp</w:t>
-      </w:r>
-      <w:proofErr w:type="spellEnd"/>
-      <w:r>
-        <w:rPr>
-          <w:rFonts w:ascii="Verdana" w:hAnsi="Verdana"/>
-          <w:sz w:val="20"/>
-          <w:szCs w:val="20"/>
-        </w:rPr>
-        <w:t xml:space="preserve"> equal to the date on which the action was performed. </w:t>
-      </w:r>
-      <w:proofErr w:type="spellStart"/>
-      <w:r>
-        <w:rPr>
-          <w:rFonts w:ascii="Verdana" w:hAnsi="Verdana"/>
-          <w:sz w:val="20"/>
-          <w:szCs w:val="20"/>
-        </w:rPr>
-        <w:t>Event_Type</w:t>
-      </w:r>
-      <w:proofErr w:type="spellEnd"/>
-      <w:r>
-        <w:rPr>
-          <w:rFonts w:ascii="Verdana" w:hAnsi="Verdana"/>
-          <w:sz w:val="20"/>
-          <w:szCs w:val="20"/>
-        </w:rPr>
-        <w:t xml:space="preserve"> should contain UPDATE.</w:t>
+        <w:t>1)In CATISSUE_AUDIT_EVENT table new record should be entered with IP address equal to the IP address of the machine from which the action was performed and Event_Timepstamp equal to the date on which the action was performed. Event_Type should contain UPDATE.</w:t>
       </w:r>
     </w:p>
     <w:p>
@@ -3552,77 +3443,13 @@
           <w:szCs w:val="20"/>
         </w:rPr>
       </w:pPr>
-      <w:proofErr w:type="gramStart"/>
-      <w:r>
-        <w:rPr>
-          <w:rFonts w:ascii="Verdana" w:hAnsi="Verdana"/>
-          <w:sz w:val="20"/>
-          <w:szCs w:val="20"/>
-        </w:rPr>
-        <w:t>2)In</w:t>
-      </w:r>
-      <w:proofErr w:type="gramEnd"/>
-      <w:r>
-        <w:rPr>
-          <w:rFonts w:ascii="Verdana" w:hAnsi="Verdana"/>
-          <w:sz w:val="20"/>
-          <w:szCs w:val="20"/>
-        </w:rPr>
-        <w:t xml:space="preserve"> CATISSUE_DATA_AUDIT_EVENT_LOG table </w:t>
-      </w:r>
-      <w:proofErr w:type="spellStart"/>
-      <w:r>
-        <w:rPr>
-          <w:rFonts w:ascii="Verdana" w:hAnsi="Verdana"/>
-          <w:sz w:val="20"/>
-          <w:szCs w:val="20"/>
-        </w:rPr>
-        <w:t>Object_Name</w:t>
-      </w:r>
-      <w:proofErr w:type="spellEnd"/>
-      <w:r>
-        <w:rPr>
-          <w:rFonts w:ascii="Verdana" w:hAnsi="Verdana"/>
-          <w:sz w:val="20"/>
-          <w:szCs w:val="20"/>
-        </w:rPr>
-        <w:t xml:space="preserve"> should contain CATISSUE_PARTICIPANT, CATISSUE_RACE, CATISSUE_COLL_PROT_REG and CATISSUE_PART_MEDICAL_ID. Object_ID is the unique ID of the object inserted. </w:t>
-      </w:r>
-      <w:proofErr w:type="spellStart"/>
-      <w:r>
-        <w:rPr>
-          <w:rFonts w:ascii="Verdana" w:hAnsi="Verdana"/>
-          <w:sz w:val="20"/>
-          <w:szCs w:val="20"/>
-        </w:rPr>
-        <w:t>Parent_ID</w:t>
-      </w:r>
-      <w:proofErr w:type="spellEnd"/>
-      <w:r>
-        <w:rPr>
-          <w:rFonts w:ascii="Verdana" w:hAnsi="Verdana"/>
-          <w:sz w:val="20"/>
-          <w:szCs w:val="20"/>
-        </w:rPr>
-        <w:t xml:space="preserve"> will be null for the main object. Containment or reference type objects getting added will have a </w:t>
-      </w:r>
-      <w:proofErr w:type="spellStart"/>
-      <w:r>
-        <w:rPr>
-          <w:rFonts w:ascii="Verdana" w:hAnsi="Verdana"/>
-          <w:sz w:val="20"/>
-          <w:szCs w:val="20"/>
-        </w:rPr>
-        <w:t>parent_id</w:t>
-      </w:r>
-      <w:proofErr w:type="spellEnd"/>
-      <w:r>
-        <w:rPr>
-          <w:rFonts w:ascii="Verdana" w:hAnsi="Verdana"/>
-          <w:sz w:val="20"/>
-          <w:szCs w:val="20"/>
-        </w:rPr>
-        <w:t xml:space="preserve"> equal to the ID of the main Object being inserted. This table refers to CATISSUE_AUDIT_EVENT_LOG table which relates to the CATISSUE_AUDIT_EVENT table.</w:t>
+      <w:r>
+        <w:rPr>
+          <w:rFonts w:ascii="Verdana" w:hAnsi="Verdana"/>
+          <w:sz w:val="20"/>
+          <w:szCs w:val="20"/>
+        </w:rPr>
+        <w:t>2)In CATISSUE_DATA_AUDIT_EVENT_LOG table Object_Name should contain CATISSUE_PARTICIPANT, CATISSUE_RACE, CATISSUE_COLL_PROT_REG and CATISSUE_PART_MEDICAL_ID. Object_ID is the unique ID of the object inserted. Parent_ID will be null for the main object. Containment or reference type objects getting added will have a parent_id equal to the ID of the main Object being inserted. This table refers to CATISSUE_AUDIT_EVENT_LOG table which relates to the CATISSUE_AUDIT_EVENT table.</w:t>
       </w:r>
     </w:p>
     <w:p>
@@ -3646,77 +3473,13 @@
           <w:szCs w:val="20"/>
         </w:rPr>
       </w:pPr>
-      <w:proofErr w:type="gramStart"/>
-      <w:r>
-        <w:rPr>
-          <w:rFonts w:ascii="Verdana" w:hAnsi="Verdana"/>
-          <w:sz w:val="20"/>
-          <w:szCs w:val="20"/>
-        </w:rPr>
-        <w:t>3)In</w:t>
-      </w:r>
-      <w:proofErr w:type="gramEnd"/>
-      <w:r>
-        <w:rPr>
-          <w:rFonts w:ascii="Verdana" w:hAnsi="Verdana"/>
-          <w:sz w:val="20"/>
-          <w:szCs w:val="20"/>
-        </w:rPr>
-        <w:t xml:space="preserve"> CATISSUE_AUDIT_EVENT_DETAILS table </w:t>
-      </w:r>
-      <w:proofErr w:type="spellStart"/>
-      <w:r>
-        <w:rPr>
-          <w:rFonts w:ascii="Verdana" w:hAnsi="Verdana"/>
-          <w:sz w:val="20"/>
-          <w:szCs w:val="20"/>
-        </w:rPr>
-        <w:t>Element_name</w:t>
-      </w:r>
-      <w:proofErr w:type="spellEnd"/>
-      <w:r>
-        <w:rPr>
-          <w:rFonts w:ascii="Verdana" w:hAnsi="Verdana"/>
-          <w:sz w:val="20"/>
-          <w:szCs w:val="20"/>
-        </w:rPr>
-        <w:t xml:space="preserve"> contains the list of attributes that are in CATISSUE_PARTICIPANT, CATISSUE_COLL_PROT_REG CATISSUE_RACE and CATISSUE_PART_MEDICAL_ID tables. </w:t>
-      </w:r>
-      <w:proofErr w:type="spellStart"/>
-      <w:r>
-        <w:rPr>
-          <w:rFonts w:ascii="Verdana" w:hAnsi="Verdana"/>
-          <w:sz w:val="20"/>
-          <w:szCs w:val="20"/>
-        </w:rPr>
-        <w:t>Previous_value</w:t>
-      </w:r>
-      <w:proofErr w:type="spellEnd"/>
-      <w:r>
-        <w:rPr>
-          <w:rFonts w:ascii="Verdana" w:hAnsi="Verdana"/>
-          <w:sz w:val="20"/>
-          <w:szCs w:val="20"/>
-        </w:rPr>
-        <w:t xml:space="preserve"> will be values before update and </w:t>
-      </w:r>
-      <w:proofErr w:type="spellStart"/>
-      <w:r>
-        <w:rPr>
-          <w:rFonts w:ascii="Verdana" w:hAnsi="Verdana"/>
-          <w:sz w:val="20"/>
-          <w:szCs w:val="20"/>
-        </w:rPr>
-        <w:t>Current_value</w:t>
-      </w:r>
-      <w:proofErr w:type="spellEnd"/>
-      <w:r>
-        <w:rPr>
-          <w:rFonts w:ascii="Verdana" w:hAnsi="Verdana"/>
-          <w:sz w:val="20"/>
-          <w:szCs w:val="20"/>
-        </w:rPr>
-        <w:t xml:space="preserve"> will be the value updated through UI. CATISSUE_SITE and CATISSUE_COLL_PROT_REG will have their ID's audited only as they have reference association with the main object. ID of CATISSUE_PART_MEDICAL_ID and CATISSUE_RACE will also be audited along with their attributes as it is a containment type attribute.</w:t>
+      <w:r>
+        <w:rPr>
+          <w:rFonts w:ascii="Verdana" w:hAnsi="Verdana"/>
+          <w:sz w:val="20"/>
+          <w:szCs w:val="20"/>
+        </w:rPr>
+        <w:t>3)In CATISSUE_AUDIT_EVENT_DETAILS table Element_name contains the list of attributes that are in CATISSUE_PARTICIPANT, CATISSUE_COLL_PROT_REG CATISSUE_RACE and CATISSUE_PART_MEDICAL_ID tables. Previous_value will be values before update and Current_value will be the value updated through UI. CATISSUE_SITE and CATISSUE_COLL_PROT_REG will have their ID's audited only as they have reference association with the main object. ID of CATISSUE_PART_MEDICAL_ID and CATISSUE_RACE will also be audited along with their attributes as it is a containment type attribute.</w:t>
       </w:r>
     </w:p>
     <w:p>
@@ -3746,25 +3509,7 @@
           <w:sz w:val="20"/>
           <w:szCs w:val="20"/>
         </w:rPr>
-        <w:t>One more row gets added for the containment and reference association i.e., edu.wustl.catissuecore.domain</w:t>
-      </w:r>
-      <w:proofErr w:type="gramStart"/>
-      <w:r>
-        <w:rPr>
-          <w:rFonts w:ascii="Verdana" w:hAnsi="Verdana"/>
-          <w:sz w:val="20"/>
-          <w:szCs w:val="20"/>
-        </w:rPr>
-        <w:t>.&lt;</w:t>
-      </w:r>
-      <w:proofErr w:type="gramEnd"/>
-      <w:r>
-        <w:rPr>
-          <w:rFonts w:ascii="Verdana" w:hAnsi="Verdana"/>
-          <w:sz w:val="20"/>
-          <w:szCs w:val="20"/>
-        </w:rPr>
-        <w:t>attribute_name&gt;_PREV_CURR_IDS_LIST. In this case following gets added:</w:t>
+        <w:t>One more row gets added for the containment and reference association i.e., edu.wustl.catissuecore.domain.&lt;attribute_name&gt;_PREV_CURR_IDS_LIST. In this case following gets added:</w:t>
       </w:r>
     </w:p>
     <w:p>
@@ -3788,7 +3533,6 @@
           <w:szCs w:val="20"/>
         </w:rPr>
       </w:pPr>
-      <w:proofErr w:type="spellStart"/>
       <w:r>
         <w:rPr>
           <w:rFonts w:ascii="Verdana" w:hAnsi="Verdana"/>
@@ -3797,7 +3541,6 @@
         </w:rPr>
         <w:t>edu.wustl.catissuecore.domain.Site_PREV_CURR_IDS_LIST</w:t>
       </w:r>
-      <w:proofErr w:type="spellEnd"/>
     </w:p>
     <w:p>
       <w:pPr>
@@ -3847,7 +3590,6 @@
           <w:szCs w:val="20"/>
         </w:rPr>
       </w:pPr>
-      <w:proofErr w:type="spellStart"/>
       <w:r>
         <w:rPr>
           <w:rFonts w:ascii="Verdana" w:hAnsi="Verdana"/>
@@ -3856,7 +3598,6 @@
         </w:rPr>
         <w:t>edu.wustl.catissuecore.domain.Race_PREV_CURR_IDS_LIST</w:t>
       </w:r>
-      <w:proofErr w:type="spellEnd"/>
     </w:p>
     <w:p>
       <w:pPr>
@@ -3923,60 +3664,38 @@
           <w:sz w:val="20"/>
           <w:szCs w:val="20"/>
         </w:rPr>
-        <w:t xml:space="preserve">Execute each of the individual queries and verify that the same consents are reflected in the advance query </w:t>
-      </w:r>
-      <w:proofErr w:type="gramStart"/>
-      <w:r>
-        <w:rPr>
-          <w:rFonts w:ascii="Verdana" w:hAnsi="Verdana"/>
-          <w:b/>
-          <w:sz w:val="20"/>
-          <w:szCs w:val="20"/>
-        </w:rPr>
-        <w:t>also .</w:t>
-      </w:r>
-      <w:proofErr w:type="gramEnd"/>
-    </w:p>
-    <w:p>
-      <w:pPr>
-        <w:spacing w:after="0"/>
-        <w:rPr>
-          <w:rFonts w:ascii="Verdana" w:hAnsi="Verdana"/>
-          <w:b/>
-          <w:sz w:val="20"/>
-          <w:szCs w:val="20"/>
-        </w:rPr>
-      </w:pPr>
-    </w:p>
-    <w:p>
-      <w:pPr>
-        <w:spacing w:after="0"/>
-        <w:rPr>
-          <w:rFonts w:ascii="Verdana" w:hAnsi="Verdana"/>
-          <w:b/>
-          <w:sz w:val="20"/>
-          <w:szCs w:val="20"/>
-        </w:rPr>
-      </w:pPr>
-      <w:proofErr w:type="spellStart"/>
-      <w:r>
-        <w:rPr>
-          <w:rFonts w:ascii="Verdana" w:hAnsi="Verdana"/>
-          <w:b/>
-          <w:sz w:val="20"/>
-          <w:szCs w:val="20"/>
-        </w:rPr>
-        <w:t>i</w:t>
-      </w:r>
-      <w:proofErr w:type="spellEnd"/>
-      <w:r>
-        <w:rPr>
-          <w:rFonts w:ascii="Verdana" w:hAnsi="Verdana"/>
-          <w:b/>
-          <w:sz w:val="20"/>
-          <w:szCs w:val="20"/>
-        </w:rPr>
-        <w:t>)  Participant level consent query</w:t>
+        <w:t>Execute each of the individual queries and verify that the same consents are reflected in the advance query also .</w:t>
+      </w:r>
+    </w:p>
+    <w:p>
+      <w:pPr>
+        <w:spacing w:after="0"/>
+        <w:rPr>
+          <w:rFonts w:ascii="Verdana" w:hAnsi="Verdana"/>
+          <w:b/>
+          <w:sz w:val="20"/>
+          <w:szCs w:val="20"/>
+        </w:rPr>
+      </w:pPr>
+    </w:p>
+    <w:p>
+      <w:pPr>
+        <w:spacing w:after="0"/>
+        <w:rPr>
+          <w:rFonts w:ascii="Verdana" w:hAnsi="Verdana"/>
+          <w:b/>
+          <w:sz w:val="20"/>
+          <w:szCs w:val="20"/>
+        </w:rPr>
+      </w:pPr>
+      <w:r>
+        <w:rPr>
+          <w:rFonts w:ascii="Verdana" w:hAnsi="Verdana"/>
+          <w:b/>
+          <w:sz w:val="20"/>
+          <w:szCs w:val="20"/>
+        </w:rPr>
+        <w:t>i)  Participant level consent query</w:t>
       </w:r>
     </w:p>
     <w:p>
@@ -4007,25 +3726,14 @@
         </w:rPr>
         <w:sym w:font="Wingdings" w:char="F0E0"/>
       </w:r>
-      <w:proofErr w:type="spellStart"/>
-      <w:r>
-        <w:rPr>
-          <w:rFonts w:ascii="Verdana" w:hAnsi="Verdana"/>
-          <w:b/>
-          <w:sz w:val="20"/>
-          <w:szCs w:val="20"/>
-        </w:rPr>
-        <w:t>ConsentTier</w:t>
-      </w:r>
-      <w:proofErr w:type="spellEnd"/>
-      <w:r>
-        <w:rPr>
-          <w:rFonts w:ascii="Verdana" w:hAnsi="Verdana"/>
-          <w:b/>
-          <w:sz w:val="20"/>
-          <w:szCs w:val="20"/>
-        </w:rPr>
-        <w:t xml:space="preserve"> Response</w:t>
+      <w:r>
+        <w:rPr>
+          <w:rFonts w:ascii="Verdana" w:hAnsi="Verdana"/>
+          <w:b/>
+          <w:sz w:val="20"/>
+          <w:szCs w:val="20"/>
+        </w:rPr>
+        <w:t>ConsentTier Response</w:t>
       </w:r>
     </w:p>
     <w:p>
@@ -4083,78 +3791,38 @@
           <w:sz w:val="20"/>
           <w:szCs w:val="20"/>
         </w:rPr>
-        <w:t xml:space="preserve"> </w:t>
-      </w:r>
-      <w:proofErr w:type="spellStart"/>
-      <w:r>
-        <w:rPr>
-          <w:rFonts w:ascii="Verdana" w:hAnsi="Verdana"/>
-          <w:b/>
-          <w:sz w:val="20"/>
-          <w:szCs w:val="20"/>
-        </w:rPr>
-        <w:t>ConsentTier</w:t>
-      </w:r>
-      <w:proofErr w:type="spellEnd"/>
-      <w:r>
-        <w:rPr>
-          <w:rFonts w:ascii="Verdana" w:hAnsi="Verdana"/>
-          <w:b/>
-          <w:sz w:val="20"/>
-          <w:szCs w:val="20"/>
-        </w:rPr>
-        <w:t xml:space="preserve"> Status </w:t>
-      </w:r>
-    </w:p>
-    <w:p>
-      <w:pPr>
-        <w:spacing w:after="0"/>
-        <w:rPr>
-          <w:rFonts w:ascii="Verdana" w:hAnsi="Verdana"/>
-          <w:b/>
-          <w:sz w:val="20"/>
-          <w:szCs w:val="20"/>
-        </w:rPr>
-      </w:pPr>
-    </w:p>
-    <w:p>
-      <w:pPr>
-        <w:spacing w:after="0"/>
-        <w:rPr>
-          <w:rFonts w:ascii="Verdana" w:hAnsi="Verdana"/>
-          <w:b/>
-          <w:sz w:val="20"/>
-          <w:szCs w:val="20"/>
-        </w:rPr>
-      </w:pPr>
-      <w:r>
-        <w:rPr>
-          <w:rFonts w:ascii="Verdana" w:hAnsi="Verdana"/>
-          <w:b/>
-          <w:sz w:val="20"/>
-          <w:szCs w:val="20"/>
-        </w:rPr>
-        <w:t xml:space="preserve">Query </w:t>
-      </w:r>
-      <w:proofErr w:type="gramStart"/>
-      <w:r>
-        <w:rPr>
-          <w:rFonts w:ascii="Verdana" w:hAnsi="Verdana"/>
-          <w:b/>
-          <w:sz w:val="20"/>
-          <w:szCs w:val="20"/>
-        </w:rPr>
-        <w:t>Conditions :</w:t>
-      </w:r>
-      <w:proofErr w:type="gramEnd"/>
-      <w:r>
-        <w:rPr>
-          <w:rFonts w:ascii="Verdana" w:hAnsi="Verdana"/>
-          <w:b/>
-          <w:sz w:val="20"/>
-          <w:szCs w:val="20"/>
-        </w:rPr>
-        <w:t xml:space="preserve"> </w:t>
+        <w:t xml:space="preserve"> ConsentTier Status </w:t>
+      </w:r>
+    </w:p>
+    <w:p>
+      <w:pPr>
+        <w:spacing w:after="0"/>
+        <w:rPr>
+          <w:rFonts w:ascii="Verdana" w:hAnsi="Verdana"/>
+          <w:b/>
+          <w:sz w:val="20"/>
+          <w:szCs w:val="20"/>
+        </w:rPr>
+      </w:pPr>
+    </w:p>
+    <w:p>
+      <w:pPr>
+        <w:spacing w:after="0"/>
+        <w:rPr>
+          <w:rFonts w:ascii="Verdana" w:hAnsi="Verdana"/>
+          <w:b/>
+          <w:sz w:val="20"/>
+          <w:szCs w:val="20"/>
+        </w:rPr>
+      </w:pPr>
+      <w:r>
+        <w:rPr>
+          <w:rFonts w:ascii="Verdana" w:hAnsi="Verdana"/>
+          <w:b/>
+          <w:sz w:val="20"/>
+          <w:szCs w:val="20"/>
+        </w:rPr>
+        <w:t xml:space="preserve">Query Conditions : </w:t>
       </w:r>
     </w:p>
     <w:tbl>
@@ -4383,23 +4051,13 @@
                 <w:szCs w:val="20"/>
               </w:rPr>
             </w:pPr>
-            <w:proofErr w:type="spellStart"/>
-            <w:r>
-              <w:rPr>
-                <w:rFonts w:ascii="Verdana" w:hAnsi="Verdana"/>
-                <w:sz w:val="20"/>
-                <w:szCs w:val="20"/>
-              </w:rPr>
-              <w:t>ConsentTier</w:t>
-            </w:r>
-            <w:proofErr w:type="spellEnd"/>
-            <w:r>
-              <w:rPr>
-                <w:rFonts w:ascii="Verdana" w:hAnsi="Verdana"/>
-                <w:sz w:val="20"/>
-                <w:szCs w:val="20"/>
-              </w:rPr>
-              <w:t xml:space="preserve"> </w:t>
+            <w:r>
+              <w:rPr>
+                <w:rFonts w:ascii="Verdana" w:hAnsi="Verdana"/>
+                <w:sz w:val="20"/>
+                <w:szCs w:val="20"/>
+              </w:rPr>
+              <w:t xml:space="preserve">ConsentTier </w:t>
             </w:r>
           </w:p>
         </w:tc>
@@ -4461,23 +4119,14 @@
                 <w:szCs w:val="20"/>
               </w:rPr>
             </w:pPr>
-            <w:proofErr w:type="spellStart"/>
-            <w:r>
-              <w:rPr>
-                <w:rFonts w:ascii="Verdana" w:hAnsi="Verdana"/>
-                <w:sz w:val="20"/>
-                <w:szCs w:val="20"/>
-              </w:rPr>
-              <w:t>ConsentTier</w:t>
-            </w:r>
-            <w:proofErr w:type="spellEnd"/>
-            <w:r>
-              <w:rPr>
-                <w:rFonts w:ascii="Verdana" w:hAnsi="Verdana"/>
-                <w:sz w:val="20"/>
-                <w:szCs w:val="20"/>
-              </w:rPr>
-              <w:t xml:space="preserve"> Response</w:t>
+            <w:r>
+              <w:rPr>
+                <w:rFonts w:ascii="Verdana" w:hAnsi="Verdana"/>
+                <w:sz w:val="20"/>
+                <w:szCs w:val="20"/>
+              </w:rPr>
+              <w:lastRenderedPageBreak/>
+              <w:t>ConsentTier Response</w:t>
             </w:r>
           </w:p>
         </w:tc>
@@ -4639,7 +4288,6 @@
         </w:rPr>
         <w:sym w:font="Wingdings" w:char="F0E0"/>
       </w:r>
-      <w:proofErr w:type="spellStart"/>
       <w:r>
         <w:rPr>
           <w:rFonts w:ascii="Verdana" w:hAnsi="Verdana"/>
@@ -4649,7 +4297,6 @@
         </w:rPr>
         <w:t>ConsentTier</w:t>
       </w:r>
-      <w:proofErr w:type="spellEnd"/>
     </w:p>
     <w:p>
       <w:pPr>
@@ -4726,27 +4373,7 @@
           <w:sz w:val="20"/>
           <w:szCs w:val="20"/>
         </w:rPr>
-        <w:t xml:space="preserve"> </w:t>
-      </w:r>
-      <w:proofErr w:type="spellStart"/>
-      <w:r>
-        <w:rPr>
-          <w:rFonts w:ascii="Verdana" w:hAnsi="Verdana"/>
-          <w:b/>
-          <w:sz w:val="20"/>
-          <w:szCs w:val="20"/>
-        </w:rPr>
-        <w:t>ConsentTier</w:t>
-      </w:r>
-      <w:proofErr w:type="spellEnd"/>
-      <w:r>
-        <w:rPr>
-          <w:rFonts w:ascii="Verdana" w:hAnsi="Verdana"/>
-          <w:b/>
-          <w:sz w:val="20"/>
-          <w:szCs w:val="20"/>
-        </w:rPr>
-        <w:t xml:space="preserve"> Status </w:t>
+        <w:t xml:space="preserve"> ConsentTier Status </w:t>
       </w:r>
     </w:p>
     <w:p>
@@ -4958,23 +4585,13 @@
                 <w:szCs w:val="20"/>
               </w:rPr>
             </w:pPr>
-            <w:proofErr w:type="spellStart"/>
-            <w:r>
-              <w:rPr>
-                <w:rFonts w:ascii="Verdana" w:hAnsi="Verdana"/>
-                <w:sz w:val="20"/>
-                <w:szCs w:val="20"/>
-              </w:rPr>
-              <w:t>ConsentTier</w:t>
-            </w:r>
-            <w:proofErr w:type="spellEnd"/>
-            <w:r>
-              <w:rPr>
-                <w:rFonts w:ascii="Verdana" w:hAnsi="Verdana"/>
-                <w:sz w:val="20"/>
-                <w:szCs w:val="20"/>
-              </w:rPr>
-              <w:t xml:space="preserve"> </w:t>
+            <w:r>
+              <w:rPr>
+                <w:rFonts w:ascii="Verdana" w:hAnsi="Verdana"/>
+                <w:sz w:val="20"/>
+                <w:szCs w:val="20"/>
+              </w:rPr>
+              <w:t xml:space="preserve">ConsentTier </w:t>
             </w:r>
           </w:p>
         </w:tc>
@@ -5036,23 +4653,13 @@
                 <w:szCs w:val="20"/>
               </w:rPr>
             </w:pPr>
-            <w:proofErr w:type="spellStart"/>
-            <w:r>
-              <w:rPr>
-                <w:rFonts w:ascii="Verdana" w:hAnsi="Verdana"/>
-                <w:sz w:val="20"/>
-                <w:szCs w:val="20"/>
-              </w:rPr>
-              <w:t>ConsentTier</w:t>
-            </w:r>
-            <w:proofErr w:type="spellEnd"/>
-            <w:r>
-              <w:rPr>
-                <w:rFonts w:ascii="Verdana" w:hAnsi="Verdana"/>
-                <w:sz w:val="20"/>
-                <w:szCs w:val="20"/>
-              </w:rPr>
-              <w:t xml:space="preserve"> Status</w:t>
+            <w:r>
+              <w:rPr>
+                <w:rFonts w:ascii="Verdana" w:hAnsi="Verdana"/>
+                <w:sz w:val="20"/>
+                <w:szCs w:val="20"/>
+              </w:rPr>
+              <w:t>ConsentTier Status</w:t>
             </w:r>
           </w:p>
         </w:tc>
@@ -5183,7 +4790,6 @@
         </w:rPr>
         <w:sym w:font="Wingdings" w:char="F0E0"/>
       </w:r>
-      <w:proofErr w:type="spellStart"/>
       <w:r>
         <w:rPr>
           <w:rFonts w:ascii="Verdana" w:hAnsi="Verdana"/>
@@ -5193,7 +4799,6 @@
         </w:rPr>
         <w:t>ConsentTier</w:t>
       </w:r>
-      <w:proofErr w:type="spellEnd"/>
     </w:p>
     <w:p>
       <w:pPr>
@@ -5250,27 +4855,7 @@
           <w:sz w:val="20"/>
           <w:szCs w:val="20"/>
         </w:rPr>
-        <w:t xml:space="preserve"> </w:t>
-      </w:r>
-      <w:proofErr w:type="spellStart"/>
-      <w:r>
-        <w:rPr>
-          <w:rFonts w:ascii="Verdana" w:hAnsi="Verdana"/>
-          <w:b/>
-          <w:sz w:val="20"/>
-          <w:szCs w:val="20"/>
-        </w:rPr>
-        <w:t>ConsentTier</w:t>
-      </w:r>
-      <w:proofErr w:type="spellEnd"/>
-      <w:r>
-        <w:rPr>
-          <w:rFonts w:ascii="Verdana" w:hAnsi="Verdana"/>
-          <w:b/>
-          <w:sz w:val="20"/>
-          <w:szCs w:val="20"/>
-        </w:rPr>
-        <w:t xml:space="preserve"> Status </w:t>
+        <w:t xml:space="preserve"> ConsentTier Status </w:t>
       </w:r>
     </w:p>
     <w:p>
@@ -5462,23 +5047,13 @@
                 <w:szCs w:val="20"/>
               </w:rPr>
             </w:pPr>
-            <w:proofErr w:type="spellStart"/>
-            <w:r>
-              <w:rPr>
-                <w:rFonts w:ascii="Verdana" w:hAnsi="Verdana"/>
-                <w:sz w:val="20"/>
-                <w:szCs w:val="20"/>
-              </w:rPr>
-              <w:t>ConsentTier</w:t>
-            </w:r>
-            <w:proofErr w:type="spellEnd"/>
-            <w:r>
-              <w:rPr>
-                <w:rFonts w:ascii="Verdana" w:hAnsi="Verdana"/>
-                <w:sz w:val="20"/>
-                <w:szCs w:val="20"/>
-              </w:rPr>
-              <w:t xml:space="preserve"> </w:t>
+            <w:r>
+              <w:rPr>
+                <w:rFonts w:ascii="Verdana" w:hAnsi="Verdana"/>
+                <w:sz w:val="20"/>
+                <w:szCs w:val="20"/>
+              </w:rPr>
+              <w:t xml:space="preserve">ConsentTier </w:t>
             </w:r>
           </w:p>
         </w:tc>
@@ -5540,23 +5115,13 @@
                 <w:szCs w:val="20"/>
               </w:rPr>
             </w:pPr>
-            <w:proofErr w:type="spellStart"/>
-            <w:r>
-              <w:rPr>
-                <w:rFonts w:ascii="Verdana" w:hAnsi="Verdana"/>
-                <w:sz w:val="20"/>
-                <w:szCs w:val="20"/>
-              </w:rPr>
-              <w:t>ConsentTier</w:t>
-            </w:r>
-            <w:proofErr w:type="spellEnd"/>
-            <w:r>
-              <w:rPr>
-                <w:rFonts w:ascii="Verdana" w:hAnsi="Verdana"/>
-                <w:sz w:val="20"/>
-                <w:szCs w:val="20"/>
-              </w:rPr>
-              <w:t xml:space="preserve"> Status</w:t>
+            <w:r>
+              <w:rPr>
+                <w:rFonts w:ascii="Verdana" w:hAnsi="Verdana"/>
+                <w:sz w:val="20"/>
+                <w:szCs w:val="20"/>
+              </w:rPr>
+              <w:t>ConsentTier Status</w:t>
             </w:r>
           </w:p>
         </w:tc>

</xml_diff>